<commit_message>
Minor changes to tutorial information
Tidied up tutorial sheets. Corrected some minor errors. Reformatted code to use Courier New font.
</commit_message>
<xml_diff>
--- a/2_Alarm/Arduino 2 - Alarm.docx
+++ b/2_Alarm/Arduino 2 - Alarm.docx
@@ -1,6 +1,6 @@
 
 <file path=word/document.xml><?xml version="1.0" encoding="utf-8"?>
-<w:document xmlns:wpc="http://schemas.microsoft.com/office/word/2010/wordprocessingCanvas" xmlns:cx="http://schemas.microsoft.com/office/drawing/2014/chartex" xmlns:cx1="http://schemas.microsoft.com/office/drawing/2015/9/8/chartex" xmlns:mc="http://schemas.openxmlformats.org/markup-compatibility/2006" xmlns:o="urn:schemas-microsoft-com:office:office" xmlns:r="http://schemas.openxmlformats.org/officeDocument/2006/relationships" xmlns:m="http://schemas.openxmlformats.org/officeDocument/2006/math" xmlns:v="urn:schemas-microsoft-com:vml" xmlns:wp14="http://schemas.microsoft.com/office/word/2010/wordprocessingDrawing" xmlns:wp="http://schemas.openxmlformats.org/drawingml/2006/wordprocessingDrawing" xmlns:w10="urn:schemas-microsoft-com:office:word" xmlns:w="http://schemas.openxmlformats.org/wordprocessingml/2006/main" xmlns:w14="http://schemas.microsoft.com/office/word/2010/wordml" xmlns:w15="http://schemas.microsoft.com/office/word/2012/wordml" xmlns:w16se="http://schemas.microsoft.com/office/word/2015/wordml/symex" xmlns:wpg="http://schemas.microsoft.com/office/word/2010/wordprocessingGroup" xmlns:wpi="http://schemas.microsoft.com/office/word/2010/wordprocessingInk" xmlns:wne="http://schemas.microsoft.com/office/word/2006/wordml" xmlns:wps="http://schemas.microsoft.com/office/word/2010/wordprocessingShape" mc:Ignorable="w14 w15 w16se wp14">
+<w:document xmlns:wpc="http://schemas.microsoft.com/office/word/2010/wordprocessingCanvas" xmlns:cx="http://schemas.microsoft.com/office/drawing/2014/chartex" xmlns:cx1="http://schemas.microsoft.com/office/drawing/2015/9/8/chartex" xmlns:cx2="http://schemas.microsoft.com/office/drawing/2015/10/21/chartex" xmlns:cx3="http://schemas.microsoft.com/office/drawing/2016/5/9/chartex" xmlns:cx4="http://schemas.microsoft.com/office/drawing/2016/5/10/chartex" xmlns:cx5="http://schemas.microsoft.com/office/drawing/2016/5/11/chartex" xmlns:cx6="http://schemas.microsoft.com/office/drawing/2016/5/12/chartex" xmlns:cx7="http://schemas.microsoft.com/office/drawing/2016/5/13/chartex" xmlns:cx8="http://schemas.microsoft.com/office/drawing/2016/5/14/chartex" xmlns:mc="http://schemas.openxmlformats.org/markup-compatibility/2006" xmlns:aink="http://schemas.microsoft.com/office/drawing/2016/ink" xmlns:am3d="http://schemas.microsoft.com/office/drawing/2017/model3d" xmlns:o="urn:schemas-microsoft-com:office:office" xmlns:oel="http://schemas.microsoft.com/office/2019/extlst" xmlns:r="http://schemas.openxmlformats.org/officeDocument/2006/relationships" xmlns:m="http://schemas.openxmlformats.org/officeDocument/2006/math" xmlns:v="urn:schemas-microsoft-com:vml" xmlns:wp14="http://schemas.microsoft.com/office/word/2010/wordprocessingDrawing" xmlns:wp="http://schemas.openxmlformats.org/drawingml/2006/wordprocessingDrawing" xmlns:w10="urn:schemas-microsoft-com:office:word" xmlns:w="http://schemas.openxmlformats.org/wordprocessingml/2006/main" xmlns:w14="http://schemas.microsoft.com/office/word/2010/wordml" xmlns:w15="http://schemas.microsoft.com/office/word/2012/wordml" xmlns:w16cex="http://schemas.microsoft.com/office/word/2018/wordml/cex" xmlns:w16cid="http://schemas.microsoft.com/office/word/2016/wordml/cid" xmlns:w16="http://schemas.microsoft.com/office/word/2018/wordml" xmlns:w16sdtdh="http://schemas.microsoft.com/office/word/2020/wordml/sdtdatahash" xmlns:w16se="http://schemas.microsoft.com/office/word/2015/wordml/symex" xmlns:wpg="http://schemas.microsoft.com/office/word/2010/wordprocessingGroup" xmlns:wpi="http://schemas.microsoft.com/office/word/2010/wordprocessingInk" xmlns:wne="http://schemas.microsoft.com/office/word/2006/wordml" xmlns:wps="http://schemas.microsoft.com/office/word/2010/wordprocessingShape" mc:Ignorable="w14 w15 w16se w16cid w16 w16cex w16sdtdh wp14">
   <w:body>
     <w:p>
       <w:pPr>
@@ -191,8 +191,6 @@
         </w:rPr>
         <w:t>A tank with level alarms</w:t>
       </w:r>
-      <w:bookmarkStart w:id="0" w:name="_GoBack"/>
-      <w:bookmarkEnd w:id="0"/>
     </w:p>
     <w:p>
       <w:pPr>
@@ -320,7 +318,10 @@
         <w:t xml:space="preserve">liquid level </w:t>
       </w:r>
       <w:r>
-        <w:t xml:space="preserve">sensors, but will simulate the output of the sensors using </w:t>
+        <w:t>sensors but</w:t>
+      </w:r>
+      <w:r>
+        <w:t xml:space="preserve"> will simulate the output of the sensors using </w:t>
       </w:r>
       <w:r>
         <w:t>push button</w:t>
@@ -478,14 +479,27 @@
       <w:r>
         <w:t xml:space="preserve">Figure </w:t>
       </w:r>
-      <w:fldSimple w:instr=" SEQ Figure \* ARABIC ">
-        <w:r>
-          <w:rPr>
-            <w:noProof/>
-          </w:rPr>
-          <w:t>2</w:t>
-        </w:r>
-      </w:fldSimple>
+      <w:r>
+        <w:fldChar w:fldCharType="begin"/>
+      </w:r>
+      <w:r>
+        <w:instrText xml:space="preserve"> SEQ Figure \* ARABIC </w:instrText>
+      </w:r>
+      <w:r>
+        <w:fldChar w:fldCharType="separate"/>
+      </w:r>
+      <w:r>
+        <w:rPr>
+          <w:noProof/>
+        </w:rPr>
+        <w:t>2</w:t>
+      </w:r>
+      <w:r>
+        <w:rPr>
+          <w:noProof/>
+        </w:rPr>
+        <w:fldChar w:fldCharType="end"/>
+      </w:r>
       <w:r>
         <w:t>: Light Emitting Diode</w:t>
       </w:r>
@@ -498,7 +512,31 @@
         <w:t>BEFORE</w:t>
       </w:r>
       <w:r>
-        <w:t xml:space="preserve"> building the rest of the circuit – connect the + and – lines of the breadboard together using small sections of jumper wire.</w:t>
+        <w:t xml:space="preserve"> building the rest of the circuit – connect the</w:t>
+      </w:r>
+      <w:r>
+        <w:t xml:space="preserve"> two parts of the</w:t>
+      </w:r>
+      <w:r>
+        <w:t xml:space="preserve"> </w:t>
+      </w:r>
+      <w:r>
+        <w:t xml:space="preserve">+ </w:t>
+      </w:r>
+      <w:r>
+        <w:t>line</w:t>
+      </w:r>
+      <w:r>
+        <w:t xml:space="preserve"> </w:t>
+      </w:r>
+      <w:r>
+        <w:t xml:space="preserve">of the breadboard together using </w:t>
+      </w:r>
+      <w:r>
+        <w:t xml:space="preserve">a </w:t>
+      </w:r>
+      <w:r>
+        <w:t>small section of jumper wire.</w:t>
       </w:r>
     </w:p>
     <w:p>
@@ -508,10 +546,16 @@
           <w:lang w:eastAsia="en-GB"/>
         </w:rPr>
         <w:drawing>
-          <wp:inline distT="0" distB="0" distL="0" distR="0" wp14:anchorId="6CD1FC18" wp14:editId="63AC0DA1">
-            <wp:extent cx="1379853" cy="2114550"/>
+          <wp:inline distT="0" distB="0" distL="0" distR="0" wp14:anchorId="350105D6" wp14:editId="0E9E3226">
+            <wp:extent cx="1609725" cy="2466852"/>
             <wp:effectExtent l="0" t="0" r="0" b="0"/>
-            <wp:docPr id="7" name="Picture 7"/>
+            <wp:docPr id="8" name="Picture 8" descr="A picture containing indoor, different, rack&#10;&#10;Description automatically generated">
+              <a:extLst xmlns:a="http://schemas.openxmlformats.org/drawingml/2006/main">
+                <a:ext uri="{FF2B5EF4-FFF2-40B4-BE49-F238E27FC236}">
+                  <a16:creationId xmlns:a16="http://schemas.microsoft.com/office/drawing/2014/main" id="{EFB0F7C5-7BE0-47CF-87C1-350C8681747B}"/>
+                </a:ext>
+              </a:extLst>
+            </wp:docPr>
             <wp:cNvGraphicFramePr>
               <a:graphicFrameLocks xmlns:a="http://schemas.openxmlformats.org/drawingml/2006/main" noChangeAspect="1"/>
             </wp:cNvGraphicFramePr>
@@ -519,36 +563,31 @@
               <a:graphicData uri="http://schemas.openxmlformats.org/drawingml/2006/picture">
                 <pic:pic xmlns:pic="http://schemas.openxmlformats.org/drawingml/2006/picture">
                   <pic:nvPicPr>
-                    <pic:cNvPr id="0" name="Picture 3"/>
+                    <pic:cNvPr id="6" name="Picture 6" descr="A picture containing indoor, different, rack&#10;&#10;Description automatically generated">
+                      <a:extLst>
+                        <a:ext uri="{FF2B5EF4-FFF2-40B4-BE49-F238E27FC236}">
+                          <a16:creationId xmlns:a16="http://schemas.microsoft.com/office/drawing/2014/main" id="{EFB0F7C5-7BE0-47CF-87C1-350C8681747B}"/>
+                        </a:ext>
+                      </a:extLst>
+                    </pic:cNvPr>
                     <pic:cNvPicPr>
-                      <a:picLocks noChangeAspect="1" noChangeArrowheads="1"/>
+                      <a:picLocks noChangeAspect="1"/>
                     </pic:cNvPicPr>
                   </pic:nvPicPr>
                   <pic:blipFill>
-                    <a:blip r:embed="rId13" cstate="print">
-                      <a:extLst>
-                        <a:ext uri="{28A0092B-C50C-407E-A947-70E740481C1C}">
-                          <a14:useLocalDpi xmlns:a14="http://schemas.microsoft.com/office/drawing/2010/main" val="0"/>
-                        </a:ext>
-                      </a:extLst>
-                    </a:blip>
-                    <a:srcRect/>
+                    <a:blip r:embed="rId13"/>
                     <a:stretch>
                       <a:fillRect/>
                     </a:stretch>
                   </pic:blipFill>
-                  <pic:spPr bwMode="auto">
+                  <pic:spPr>
                     <a:xfrm>
                       <a:off x="0" y="0"/>
-                      <a:ext cx="1390111" cy="2130270"/>
+                      <a:ext cx="1613257" cy="2472264"/>
                     </a:xfrm>
                     <a:prstGeom prst="rect">
                       <a:avLst/>
                     </a:prstGeom>
-                    <a:noFill/>
-                    <a:ln>
-                      <a:noFill/>
-                    </a:ln>
                   </pic:spPr>
                 </pic:pic>
               </a:graphicData>
@@ -559,7 +598,13 @@
     </w:p>
     <w:p>
       <w:r>
-        <w:t xml:space="preserve">This connects the four isolated sections of the </w:t>
+        <w:t xml:space="preserve">This connects the </w:t>
+      </w:r>
+      <w:r>
+        <w:t>two</w:t>
+      </w:r>
+      <w:r>
+        <w:t xml:space="preserve"> isolated sections of the </w:t>
       </w:r>
       <w:r>
         <w:rPr>
@@ -574,7 +619,19 @@
         <w:t xml:space="preserve"> </w:t>
       </w:r>
       <w:r>
-        <w:t xml:space="preserve">on the left hand side and will allow you to connect up the rest of the components correctly. </w:t>
+        <w:t xml:space="preserve">on the </w:t>
+      </w:r>
+      <w:r>
+        <w:t>left-hand</w:t>
+      </w:r>
+      <w:r>
+        <w:t xml:space="preserve"> side and will allow you to connect</w:t>
+      </w:r>
+      <w:r>
+        <w:t xml:space="preserve"> </w:t>
+      </w:r>
+      <w:r>
+        <w:t xml:space="preserve">the rest of the components correctly. </w:t>
       </w:r>
     </w:p>
     <w:p/>
@@ -597,7 +654,7 @@
         <w:t xml:space="preserve"> </w:t>
       </w:r>
       <w:r>
-        <w:t xml:space="preserve">(or download the “Alarm” example code – also on VISION) </w:t>
+        <w:t xml:space="preserve">(or download the “Alarm” example code) </w:t>
       </w:r>
       <w:r>
         <w:t xml:space="preserve">and add </w:t>
@@ -635,7 +692,13 @@
         <w:t xml:space="preserve"> is at GND (the electronic “low” or digital “0</w:t>
       </w:r>
       <w:r>
-        <w:t>”) then the fluid level is close to the top of the tank and we run th</w:t>
+        <w:t xml:space="preserve">”) then the fluid level is close to the top of the </w:t>
+      </w:r>
+      <w:r>
+        <w:t>tank,</w:t>
+      </w:r>
+      <w:r>
+        <w:t xml:space="preserve"> and we run th</w:t>
       </w:r>
       <w:r>
         <w:t>e risk of the tank overflowing. I</w:t>
@@ -659,51 +722,31 @@
         <w:t>0 is at 5V (the electronic “high” or digital “1</w:t>
       </w:r>
       <w:r>
-        <w:t xml:space="preserve">”) then the level is too low and we run the risk of the tank becoming empty. The upper LED should indicate if </w:t>
+        <w:t xml:space="preserve">”) then the level is too </w:t>
+      </w:r>
+      <w:r>
+        <w:t>low,</w:t>
+      </w:r>
+      <w:r>
+        <w:t xml:space="preserve"> and we run the risk of the tank becoming empty. The upper LED should indicate if </w:t>
       </w:r>
       <w:r>
         <w:t xml:space="preserve">the </w:t>
       </w:r>
       <w:r>
-        <w:t xml:space="preserve">tank is overflowing and the bottom one should indicate if it’s </w:t>
+        <w:t xml:space="preserve">tank is overflowing and the bottom one should indicate if </w:t>
+      </w:r>
+      <w:r>
+        <w:t>it is</w:t>
+      </w:r>
+      <w:r>
+        <w:t xml:space="preserve"> </w:t>
       </w:r>
       <w:r>
         <w:t>empty</w:t>
       </w:r>
       <w:r>
         <w:t xml:space="preserve">.    </w:t>
-      </w:r>
-    </w:p>
-    <w:p>
-      <w:r>
-        <w:rPr>
-          <w:i/>
-        </w:rPr>
-        <w:t xml:space="preserve">*Remove (uncomment) the “//” in front of </w:t>
-      </w:r>
-      <w:r>
-        <w:rPr>
-          <w:i/>
-        </w:rPr>
-        <w:t xml:space="preserve">  </w:t>
-      </w:r>
-      <w:r>
-        <w:rPr>
-          <w:i/>
-        </w:rPr>
-        <w:t>“</w:t>
-      </w:r>
-      <w:r>
-        <w:rPr>
-          <w:i/>
-        </w:rPr>
-        <w:t>//task1();</w:t>
-      </w:r>
-      <w:r>
-        <w:rPr>
-          <w:i/>
-        </w:rPr>
-        <w:t xml:space="preserve">” this will allow you to launch the method  </w:t>
       </w:r>
     </w:p>
     <w:p>
@@ -775,14 +818,27 @@
       <w:r>
         <w:t xml:space="preserve">Figure </w:t>
       </w:r>
-      <w:fldSimple w:instr=" SEQ Figure \* ARABIC ">
-        <w:r>
-          <w:rPr>
-            <w:noProof/>
-          </w:rPr>
-          <w:t>3</w:t>
-        </w:r>
-      </w:fldSimple>
+      <w:r>
+        <w:fldChar w:fldCharType="begin"/>
+      </w:r>
+      <w:r>
+        <w:instrText xml:space="preserve"> SEQ Figure \* ARABIC </w:instrText>
+      </w:r>
+      <w:r>
+        <w:fldChar w:fldCharType="separate"/>
+      </w:r>
+      <w:r>
+        <w:rPr>
+          <w:noProof/>
+        </w:rPr>
+        <w:t>3</w:t>
+      </w:r>
+      <w:r>
+        <w:rPr>
+          <w:noProof/>
+        </w:rPr>
+        <w:fldChar w:fldCharType="end"/>
+      </w:r>
       <w:r>
         <w:t>: Alarm Circuit Task 1</w:t>
       </w:r>
@@ -970,7 +1026,13 @@
         </w:numPr>
       </w:pPr>
       <w:r>
-        <w:t>Give an ERROR warning when the top sensor indicates there is liquid in the top of the tank but the other sensor indicates the bottom part of the tank is empty (</w:t>
+        <w:t xml:space="preserve">Give an ERROR warning when the top sensor indicates there is liquid in the top of the </w:t>
+      </w:r>
+      <w:r>
+        <w:t>tank,</w:t>
+      </w:r>
+      <w:r>
+        <w:t xml:space="preserve"> but the other sensor indicates the bottom part of the tank is empty (</w:t>
       </w:r>
       <w:r>
         <w:t xml:space="preserve">this is </w:t>
@@ -980,118 +1042,139 @@
       </w:r>
     </w:p>
     <w:p>
-      <w:r>
+      <w:pPr>
         <w:rPr>
           <w:i/>
         </w:rPr>
-        <w:t xml:space="preserve">*Comment out task 1and uncomment task 2 </w:t>
-      </w:r>
-    </w:p>
-    <w:p>
-      <w:pPr>
-        <w:rPr>
-          <w:i/>
-        </w:rPr>
-      </w:pPr>
-      <w:r>
-        <w:rPr>
-          <w:i/>
-        </w:rPr>
-        <w:t>*</w:t>
-      </w:r>
-      <w:r>
-        <w:rPr>
-          <w:i/>
-        </w:rPr>
-        <w:t>*</w:t>
-      </w:r>
-      <w:r>
-        <w:rPr>
-          <w:i/>
+      </w:pPr>
+      <w:r>
+        <w:rPr>
+          <w:iCs/>
         </w:rPr>
         <w:t xml:space="preserve">Put </w:t>
       </w:r>
       <w:r>
         <w:rPr>
-          <w:i/>
+          <w:rFonts w:ascii="Courier New" w:hAnsi="Courier New" w:cs="Courier New"/>
+          <w:iCs/>
         </w:rPr>
         <w:t>Serial.begin(9600);</w:t>
       </w:r>
       <w:r>
         <w:rPr>
-          <w:i/>
-        </w:rPr>
-        <w:t xml:space="preserve"> in setup() and then </w:t>
-      </w:r>
-      <w:r>
-        <w:rPr>
-          <w:i/>
-        </w:rPr>
-        <w:t>Serial.println ("ERROR!");</w:t>
-      </w:r>
-      <w:r>
-        <w:rPr>
-          <w:i/>
-        </w:rPr>
-        <w:t xml:space="preserve"> in your method. This is </w:t>
-      </w:r>
-      <w:r>
-        <w:rPr>
-          <w:i/>
+          <w:iCs/>
+        </w:rPr>
+        <w:t xml:space="preserve"> in </w:t>
+      </w:r>
+      <w:r>
+        <w:rPr>
+          <w:rFonts w:ascii="Courier New" w:hAnsi="Courier New" w:cs="Courier New"/>
+          <w:iCs/>
+        </w:rPr>
+        <w:t xml:space="preserve">void </w:t>
+      </w:r>
+      <w:r>
+        <w:rPr>
+          <w:rFonts w:ascii="Courier New" w:hAnsi="Courier New" w:cs="Courier New"/>
+          <w:iCs/>
+        </w:rPr>
+        <w:t>setup()</w:t>
+      </w:r>
+      <w:r>
+        <w:rPr>
+          <w:rFonts w:ascii="Courier New" w:hAnsi="Courier New" w:cs="Courier New"/>
+          <w:iCs/>
+        </w:rPr>
+        <w:t>{…}</w:t>
+      </w:r>
+      <w:r>
+        <w:rPr>
+          <w:iCs/>
+        </w:rPr>
+        <w:t xml:space="preserve"> and then </w:t>
+      </w:r>
+      <w:r>
+        <w:rPr>
+          <w:rFonts w:ascii="Courier New" w:hAnsi="Courier New" w:cs="Courier New"/>
+          <w:iCs/>
+        </w:rPr>
+        <w:t>Serial.println("ERROR!");</w:t>
+      </w:r>
+      <w:r>
+        <w:rPr>
+          <w:iCs/>
+        </w:rPr>
+        <w:t xml:space="preserve"> in your</w:t>
+      </w:r>
+      <w:r>
+        <w:rPr>
+          <w:iCs/>
+        </w:rPr>
+        <w:t xml:space="preserve"> code at the appropriate place</w:t>
+      </w:r>
+      <w:r>
+        <w:rPr>
+          <w:iCs/>
+        </w:rPr>
+        <w:t xml:space="preserve">. This is </w:t>
+      </w:r>
+      <w:r>
+        <w:rPr>
+          <w:iCs/>
         </w:rPr>
         <w:t xml:space="preserve">a </w:t>
       </w:r>
       <w:r>
         <w:rPr>
-          <w:i/>
+          <w:iCs/>
         </w:rPr>
         <w:t>fast and</w:t>
       </w:r>
       <w:r>
         <w:rPr>
-          <w:i/>
+          <w:iCs/>
         </w:rPr>
         <w:t xml:space="preserve"> visual way to debug your code. </w:t>
       </w:r>
       <w:r>
         <w:rPr>
-          <w:i/>
+          <w:iCs/>
         </w:rPr>
         <w:t xml:space="preserve">Click on the </w:t>
       </w:r>
       <w:r>
         <w:rPr>
-          <w:i/>
+          <w:iCs/>
         </w:rPr>
         <w:t xml:space="preserve">Serial Monitor icon on the top right </w:t>
       </w:r>
       <w:r>
         <w:rPr>
-          <w:i/>
+          <w:iCs/>
         </w:rPr>
         <w:t xml:space="preserve">of the </w:t>
       </w:r>
       <w:r>
         <w:rPr>
-          <w:i/>
+          <w:iCs/>
         </w:rPr>
         <w:t xml:space="preserve">Arduino IDE </w:t>
       </w:r>
       <w:r>
         <w:rPr>
-          <w:i/>
+          <w:iCs/>
         </w:rPr>
         <w:t xml:space="preserve">window </w:t>
       </w:r>
       <w:r>
         <w:rPr>
-          <w:i/>
+          <w:iCs/>
         </w:rPr>
         <w:t xml:space="preserve">to display the </w:t>
       </w:r>
       <w:r>
         <w:rPr>
-          <w:i/>
+          <w:iCs/>
         </w:rPr>
         <w:t>Serial Monitor window</w:t>
       </w:r>
@@ -1179,14 +1262,27 @@
       <w:r>
         <w:t xml:space="preserve">Figure </w:t>
       </w:r>
-      <w:fldSimple w:instr=" SEQ Figure \* ARABIC ">
-        <w:r>
-          <w:rPr>
-            <w:noProof/>
-          </w:rPr>
-          <w:t>5</w:t>
-        </w:r>
-      </w:fldSimple>
+      <w:r>
+        <w:fldChar w:fldCharType="begin"/>
+      </w:r>
+      <w:r>
+        <w:instrText xml:space="preserve"> SEQ Figure \* ARABIC </w:instrText>
+      </w:r>
+      <w:r>
+        <w:fldChar w:fldCharType="separate"/>
+      </w:r>
+      <w:r>
+        <w:rPr>
+          <w:noProof/>
+        </w:rPr>
+        <w:t>5</w:t>
+      </w:r>
+      <w:r>
+        <w:rPr>
+          <w:noProof/>
+        </w:rPr>
+        <w:fldChar w:fldCharType="end"/>
+      </w:r>
       <w:r>
         <w:t>: Serial Monitor</w:t>
       </w:r>
@@ -1201,7 +1297,6 @@
           <w:noProof/>
           <w:lang w:eastAsia="en-GB"/>
         </w:rPr>
-        <w:lastRenderedPageBreak/>
         <w:drawing>
           <wp:inline distT="0" distB="0" distL="0" distR="0" wp14:anchorId="31F6D586" wp14:editId="1C8AED99">
             <wp:extent cx="5727700" cy="4914900"/>
@@ -1260,14 +1355,27 @@
       <w:r>
         <w:t xml:space="preserve">Figure </w:t>
       </w:r>
-      <w:fldSimple w:instr=" SEQ Figure \* ARABIC ">
-        <w:r>
-          <w:rPr>
-            <w:noProof/>
-          </w:rPr>
-          <w:t>6</w:t>
-        </w:r>
-      </w:fldSimple>
+      <w:r>
+        <w:fldChar w:fldCharType="begin"/>
+      </w:r>
+      <w:r>
+        <w:instrText xml:space="preserve"> SEQ Figure \* ARABIC </w:instrText>
+      </w:r>
+      <w:r>
+        <w:fldChar w:fldCharType="separate"/>
+      </w:r>
+      <w:r>
+        <w:rPr>
+          <w:noProof/>
+        </w:rPr>
+        <w:t>6</w:t>
+      </w:r>
+      <w:r>
+        <w:rPr>
+          <w:noProof/>
+        </w:rPr>
+        <w:fldChar w:fldCharType="end"/>
+      </w:r>
       <w:r>
         <w:t>: Alarm Circuit Task 2</w:t>
       </w:r>
@@ -1285,7 +1393,7 @@
 </file>
 
 <file path=word/endnotes.xml><?xml version="1.0" encoding="utf-8"?>
-<w:endnotes xmlns:wpc="http://schemas.microsoft.com/office/word/2010/wordprocessingCanvas" xmlns:cx="http://schemas.microsoft.com/office/drawing/2014/chartex" xmlns:cx1="http://schemas.microsoft.com/office/drawing/2015/9/8/chartex" xmlns:mc="http://schemas.openxmlformats.org/markup-compatibility/2006" xmlns:o="urn:schemas-microsoft-com:office:office" xmlns:r="http://schemas.openxmlformats.org/officeDocument/2006/relationships" xmlns:m="http://schemas.openxmlformats.org/officeDocument/2006/math" xmlns:v="urn:schemas-microsoft-com:vml" xmlns:wp14="http://schemas.microsoft.com/office/word/2010/wordprocessingDrawing" xmlns:wp="http://schemas.openxmlformats.org/drawingml/2006/wordprocessingDrawing" xmlns:w10="urn:schemas-microsoft-com:office:word" xmlns:w="http://schemas.openxmlformats.org/wordprocessingml/2006/main" xmlns:w14="http://schemas.microsoft.com/office/word/2010/wordml" xmlns:w15="http://schemas.microsoft.com/office/word/2012/wordml" xmlns:w16se="http://schemas.microsoft.com/office/word/2015/wordml/symex" xmlns:wpg="http://schemas.microsoft.com/office/word/2010/wordprocessingGroup" xmlns:wpi="http://schemas.microsoft.com/office/word/2010/wordprocessingInk" xmlns:wne="http://schemas.microsoft.com/office/word/2006/wordml" xmlns:wps="http://schemas.microsoft.com/office/word/2010/wordprocessingShape" mc:Ignorable="w14 w15 w16se wp14">
+<w:endnotes xmlns:wpc="http://schemas.microsoft.com/office/word/2010/wordprocessingCanvas" xmlns:cx="http://schemas.microsoft.com/office/drawing/2014/chartex" xmlns:cx1="http://schemas.microsoft.com/office/drawing/2015/9/8/chartex" xmlns:cx2="http://schemas.microsoft.com/office/drawing/2015/10/21/chartex" xmlns:cx3="http://schemas.microsoft.com/office/drawing/2016/5/9/chartex" xmlns:cx4="http://schemas.microsoft.com/office/drawing/2016/5/10/chartex" xmlns:cx5="http://schemas.microsoft.com/office/drawing/2016/5/11/chartex" xmlns:cx6="http://schemas.microsoft.com/office/drawing/2016/5/12/chartex" xmlns:cx7="http://schemas.microsoft.com/office/drawing/2016/5/13/chartex" xmlns:cx8="http://schemas.microsoft.com/office/drawing/2016/5/14/chartex" xmlns:mc="http://schemas.openxmlformats.org/markup-compatibility/2006" xmlns:aink="http://schemas.microsoft.com/office/drawing/2016/ink" xmlns:am3d="http://schemas.microsoft.com/office/drawing/2017/model3d" xmlns:o="urn:schemas-microsoft-com:office:office" xmlns:oel="http://schemas.microsoft.com/office/2019/extlst" xmlns:r="http://schemas.openxmlformats.org/officeDocument/2006/relationships" xmlns:m="http://schemas.openxmlformats.org/officeDocument/2006/math" xmlns:v="urn:schemas-microsoft-com:vml" xmlns:wp14="http://schemas.microsoft.com/office/word/2010/wordprocessingDrawing" xmlns:wp="http://schemas.openxmlformats.org/drawingml/2006/wordprocessingDrawing" xmlns:w10="urn:schemas-microsoft-com:office:word" xmlns:w="http://schemas.openxmlformats.org/wordprocessingml/2006/main" xmlns:w14="http://schemas.microsoft.com/office/word/2010/wordml" xmlns:w15="http://schemas.microsoft.com/office/word/2012/wordml" xmlns:w16cex="http://schemas.microsoft.com/office/word/2018/wordml/cex" xmlns:w16cid="http://schemas.microsoft.com/office/word/2016/wordml/cid" xmlns:w16="http://schemas.microsoft.com/office/word/2018/wordml" xmlns:w16sdtdh="http://schemas.microsoft.com/office/word/2020/wordml/sdtdatahash" xmlns:w16se="http://schemas.microsoft.com/office/word/2015/wordml/symex" xmlns:wpg="http://schemas.microsoft.com/office/word/2010/wordprocessingGroup" xmlns:wpi="http://schemas.microsoft.com/office/word/2010/wordprocessingInk" xmlns:wne="http://schemas.microsoft.com/office/word/2006/wordml" xmlns:wps="http://schemas.microsoft.com/office/word/2010/wordprocessingShape" mc:Ignorable="w14 w15 w16se w16cid w16 w16cex w16sdtdh wp14">
   <w:endnote w:type="separator" w:id="-1">
     <w:p>
       <w:pPr>
@@ -1310,7 +1418,7 @@
 </file>
 
 <file path=word/footer1.xml><?xml version="1.0" encoding="utf-8"?>
-<w:ftr xmlns:wpc="http://schemas.microsoft.com/office/word/2010/wordprocessingCanvas" xmlns:cx="http://schemas.microsoft.com/office/drawing/2014/chartex" xmlns:cx1="http://schemas.microsoft.com/office/drawing/2015/9/8/chartex" xmlns:mc="http://schemas.openxmlformats.org/markup-compatibility/2006" xmlns:o="urn:schemas-microsoft-com:office:office" xmlns:r="http://schemas.openxmlformats.org/officeDocument/2006/relationships" xmlns:m="http://schemas.openxmlformats.org/officeDocument/2006/math" xmlns:v="urn:schemas-microsoft-com:vml" xmlns:wp14="http://schemas.microsoft.com/office/word/2010/wordprocessingDrawing" xmlns:wp="http://schemas.openxmlformats.org/drawingml/2006/wordprocessingDrawing" xmlns:w10="urn:schemas-microsoft-com:office:word" xmlns:w="http://schemas.openxmlformats.org/wordprocessingml/2006/main" xmlns:w14="http://schemas.microsoft.com/office/word/2010/wordml" xmlns:w15="http://schemas.microsoft.com/office/word/2012/wordml" xmlns:w16se="http://schemas.microsoft.com/office/word/2015/wordml/symex" xmlns:wpg="http://schemas.microsoft.com/office/word/2010/wordprocessingGroup" xmlns:wpi="http://schemas.microsoft.com/office/word/2010/wordprocessingInk" xmlns:wne="http://schemas.microsoft.com/office/word/2006/wordml" xmlns:wps="http://schemas.microsoft.com/office/word/2010/wordprocessingShape" mc:Ignorable="w14 w15 w16se wp14">
+<w:ftr xmlns:wpc="http://schemas.microsoft.com/office/word/2010/wordprocessingCanvas" xmlns:cx="http://schemas.microsoft.com/office/drawing/2014/chartex" xmlns:cx1="http://schemas.microsoft.com/office/drawing/2015/9/8/chartex" xmlns:cx2="http://schemas.microsoft.com/office/drawing/2015/10/21/chartex" xmlns:cx3="http://schemas.microsoft.com/office/drawing/2016/5/9/chartex" xmlns:cx4="http://schemas.microsoft.com/office/drawing/2016/5/10/chartex" xmlns:cx5="http://schemas.microsoft.com/office/drawing/2016/5/11/chartex" xmlns:cx6="http://schemas.microsoft.com/office/drawing/2016/5/12/chartex" xmlns:cx7="http://schemas.microsoft.com/office/drawing/2016/5/13/chartex" xmlns:cx8="http://schemas.microsoft.com/office/drawing/2016/5/14/chartex" xmlns:mc="http://schemas.openxmlformats.org/markup-compatibility/2006" xmlns:aink="http://schemas.microsoft.com/office/drawing/2016/ink" xmlns:am3d="http://schemas.microsoft.com/office/drawing/2017/model3d" xmlns:o="urn:schemas-microsoft-com:office:office" xmlns:oel="http://schemas.microsoft.com/office/2019/extlst" xmlns:r="http://schemas.openxmlformats.org/officeDocument/2006/relationships" xmlns:m="http://schemas.openxmlformats.org/officeDocument/2006/math" xmlns:v="urn:schemas-microsoft-com:vml" xmlns:wp14="http://schemas.microsoft.com/office/word/2010/wordprocessingDrawing" xmlns:wp="http://schemas.openxmlformats.org/drawingml/2006/wordprocessingDrawing" xmlns:w10="urn:schemas-microsoft-com:office:word" xmlns:w="http://schemas.openxmlformats.org/wordprocessingml/2006/main" xmlns:w14="http://schemas.microsoft.com/office/word/2010/wordml" xmlns:w15="http://schemas.microsoft.com/office/word/2012/wordml" xmlns:w16cex="http://schemas.microsoft.com/office/word/2018/wordml/cex" xmlns:w16cid="http://schemas.microsoft.com/office/word/2016/wordml/cid" xmlns:w16="http://schemas.microsoft.com/office/word/2018/wordml" xmlns:w16sdtdh="http://schemas.microsoft.com/office/word/2020/wordml/sdtdatahash" xmlns:w16se="http://schemas.microsoft.com/office/word/2015/wordml/symex" xmlns:wpg="http://schemas.microsoft.com/office/word/2010/wordprocessingGroup" xmlns:wpi="http://schemas.microsoft.com/office/word/2010/wordprocessingInk" xmlns:wne="http://schemas.microsoft.com/office/word/2006/wordml" xmlns:wps="http://schemas.microsoft.com/office/word/2010/wordprocessingShape" mc:Ignorable="w14 w15 w16se w16cid w16 w16cex w16sdtdh wp14">
   <w:sdt>
     <w:sdtPr>
       <w:id w:val="-1371684884"/>
@@ -1375,7 +1483,7 @@
 </file>
 
 <file path=word/footnotes.xml><?xml version="1.0" encoding="utf-8"?>
-<w:footnotes xmlns:wpc="http://schemas.microsoft.com/office/word/2010/wordprocessingCanvas" xmlns:cx="http://schemas.microsoft.com/office/drawing/2014/chartex" xmlns:cx1="http://schemas.microsoft.com/office/drawing/2015/9/8/chartex" xmlns:mc="http://schemas.openxmlformats.org/markup-compatibility/2006" xmlns:o="urn:schemas-microsoft-com:office:office" xmlns:r="http://schemas.openxmlformats.org/officeDocument/2006/relationships" xmlns:m="http://schemas.openxmlformats.org/officeDocument/2006/math" xmlns:v="urn:schemas-microsoft-com:vml" xmlns:wp14="http://schemas.microsoft.com/office/word/2010/wordprocessingDrawing" xmlns:wp="http://schemas.openxmlformats.org/drawingml/2006/wordprocessingDrawing" xmlns:w10="urn:schemas-microsoft-com:office:word" xmlns:w="http://schemas.openxmlformats.org/wordprocessingml/2006/main" xmlns:w14="http://schemas.microsoft.com/office/word/2010/wordml" xmlns:w15="http://schemas.microsoft.com/office/word/2012/wordml" xmlns:w16se="http://schemas.microsoft.com/office/word/2015/wordml/symex" xmlns:wpg="http://schemas.microsoft.com/office/word/2010/wordprocessingGroup" xmlns:wpi="http://schemas.microsoft.com/office/word/2010/wordprocessingInk" xmlns:wne="http://schemas.microsoft.com/office/word/2006/wordml" xmlns:wps="http://schemas.microsoft.com/office/word/2010/wordprocessingShape" mc:Ignorable="w14 w15 w16se wp14">
+<w:footnotes xmlns:wpc="http://schemas.microsoft.com/office/word/2010/wordprocessingCanvas" xmlns:cx="http://schemas.microsoft.com/office/drawing/2014/chartex" xmlns:cx1="http://schemas.microsoft.com/office/drawing/2015/9/8/chartex" xmlns:cx2="http://schemas.microsoft.com/office/drawing/2015/10/21/chartex" xmlns:cx3="http://schemas.microsoft.com/office/drawing/2016/5/9/chartex" xmlns:cx4="http://schemas.microsoft.com/office/drawing/2016/5/10/chartex" xmlns:cx5="http://schemas.microsoft.com/office/drawing/2016/5/11/chartex" xmlns:cx6="http://schemas.microsoft.com/office/drawing/2016/5/12/chartex" xmlns:cx7="http://schemas.microsoft.com/office/drawing/2016/5/13/chartex" xmlns:cx8="http://schemas.microsoft.com/office/drawing/2016/5/14/chartex" xmlns:mc="http://schemas.openxmlformats.org/markup-compatibility/2006" xmlns:aink="http://schemas.microsoft.com/office/drawing/2016/ink" xmlns:am3d="http://schemas.microsoft.com/office/drawing/2017/model3d" xmlns:o="urn:schemas-microsoft-com:office:office" xmlns:oel="http://schemas.microsoft.com/office/2019/extlst" xmlns:r="http://schemas.openxmlformats.org/officeDocument/2006/relationships" xmlns:m="http://schemas.openxmlformats.org/officeDocument/2006/math" xmlns:v="urn:schemas-microsoft-com:vml" xmlns:wp14="http://schemas.microsoft.com/office/word/2010/wordprocessingDrawing" xmlns:wp="http://schemas.openxmlformats.org/drawingml/2006/wordprocessingDrawing" xmlns:w10="urn:schemas-microsoft-com:office:word" xmlns:w="http://schemas.openxmlformats.org/wordprocessingml/2006/main" xmlns:w14="http://schemas.microsoft.com/office/word/2010/wordml" xmlns:w15="http://schemas.microsoft.com/office/word/2012/wordml" xmlns:w16cex="http://schemas.microsoft.com/office/word/2018/wordml/cex" xmlns:w16cid="http://schemas.microsoft.com/office/word/2016/wordml/cid" xmlns:w16="http://schemas.microsoft.com/office/word/2018/wordml" xmlns:w16sdtdh="http://schemas.microsoft.com/office/word/2020/wordml/sdtdatahash" xmlns:w16se="http://schemas.microsoft.com/office/word/2015/wordml/symex" xmlns:wpg="http://schemas.microsoft.com/office/word/2010/wordprocessingGroup" xmlns:wpi="http://schemas.microsoft.com/office/word/2010/wordprocessingInk" xmlns:wne="http://schemas.microsoft.com/office/word/2006/wordml" xmlns:wps="http://schemas.microsoft.com/office/word/2010/wordprocessingShape" mc:Ignorable="w14 w15 w16se w16cid w16 w16cex w16sdtdh wp14">
   <w:footnote w:type="separator" w:id="-1">
     <w:p>
       <w:pPr>
@@ -1400,7 +1508,7 @@
 </file>
 
 <file path=word/header1.xml><?xml version="1.0" encoding="utf-8"?>
-<w:hdr xmlns:wpc="http://schemas.microsoft.com/office/word/2010/wordprocessingCanvas" xmlns:cx="http://schemas.microsoft.com/office/drawing/2014/chartex" xmlns:cx1="http://schemas.microsoft.com/office/drawing/2015/9/8/chartex" xmlns:mc="http://schemas.openxmlformats.org/markup-compatibility/2006" xmlns:o="urn:schemas-microsoft-com:office:office" xmlns:r="http://schemas.openxmlformats.org/officeDocument/2006/relationships" xmlns:m="http://schemas.openxmlformats.org/officeDocument/2006/math" xmlns:v="urn:schemas-microsoft-com:vml" xmlns:wp14="http://schemas.microsoft.com/office/word/2010/wordprocessingDrawing" xmlns:wp="http://schemas.openxmlformats.org/drawingml/2006/wordprocessingDrawing" xmlns:w10="urn:schemas-microsoft-com:office:word" xmlns:w="http://schemas.openxmlformats.org/wordprocessingml/2006/main" xmlns:w14="http://schemas.microsoft.com/office/word/2010/wordml" xmlns:w15="http://schemas.microsoft.com/office/word/2012/wordml" xmlns:w16se="http://schemas.microsoft.com/office/word/2015/wordml/symex" xmlns:wpg="http://schemas.microsoft.com/office/word/2010/wordprocessingGroup" xmlns:wpi="http://schemas.microsoft.com/office/word/2010/wordprocessingInk" xmlns:wne="http://schemas.microsoft.com/office/word/2006/wordml" xmlns:wps="http://schemas.microsoft.com/office/word/2010/wordprocessingShape" mc:Ignorable="w14 w15 w16se wp14">
+<w:hdr xmlns:wpc="http://schemas.microsoft.com/office/word/2010/wordprocessingCanvas" xmlns:cx="http://schemas.microsoft.com/office/drawing/2014/chartex" xmlns:cx1="http://schemas.microsoft.com/office/drawing/2015/9/8/chartex" xmlns:cx2="http://schemas.microsoft.com/office/drawing/2015/10/21/chartex" xmlns:cx3="http://schemas.microsoft.com/office/drawing/2016/5/9/chartex" xmlns:cx4="http://schemas.microsoft.com/office/drawing/2016/5/10/chartex" xmlns:cx5="http://schemas.microsoft.com/office/drawing/2016/5/11/chartex" xmlns:cx6="http://schemas.microsoft.com/office/drawing/2016/5/12/chartex" xmlns:cx7="http://schemas.microsoft.com/office/drawing/2016/5/13/chartex" xmlns:cx8="http://schemas.microsoft.com/office/drawing/2016/5/14/chartex" xmlns:mc="http://schemas.openxmlformats.org/markup-compatibility/2006" xmlns:aink="http://schemas.microsoft.com/office/drawing/2016/ink" xmlns:am3d="http://schemas.microsoft.com/office/drawing/2017/model3d" xmlns:o="urn:schemas-microsoft-com:office:office" xmlns:oel="http://schemas.microsoft.com/office/2019/extlst" xmlns:r="http://schemas.openxmlformats.org/officeDocument/2006/relationships" xmlns:m="http://schemas.openxmlformats.org/officeDocument/2006/math" xmlns:v="urn:schemas-microsoft-com:vml" xmlns:wp14="http://schemas.microsoft.com/office/word/2010/wordprocessingDrawing" xmlns:wp="http://schemas.openxmlformats.org/drawingml/2006/wordprocessingDrawing" xmlns:w10="urn:schemas-microsoft-com:office:word" xmlns:w="http://schemas.openxmlformats.org/wordprocessingml/2006/main" xmlns:w14="http://schemas.microsoft.com/office/word/2010/wordml" xmlns:w15="http://schemas.microsoft.com/office/word/2012/wordml" xmlns:w16cex="http://schemas.microsoft.com/office/word/2018/wordml/cex" xmlns:w16cid="http://schemas.microsoft.com/office/word/2016/wordml/cid" xmlns:w16="http://schemas.microsoft.com/office/word/2018/wordml" xmlns:w16sdtdh="http://schemas.microsoft.com/office/word/2020/wordml/sdtdatahash" xmlns:w16se="http://schemas.microsoft.com/office/word/2015/wordml/symex" xmlns:wpg="http://schemas.microsoft.com/office/word/2010/wordprocessingGroup" xmlns:wpi="http://schemas.microsoft.com/office/word/2010/wordprocessingInk" xmlns:wne="http://schemas.microsoft.com/office/word/2006/wordml" xmlns:wps="http://schemas.microsoft.com/office/word/2010/wordprocessingShape" mc:Ignorable="w14 w15 w16se w16cid w16 w16cex w16sdtdh wp14">
   <w:p>
     <w:pPr>
       <w:pStyle w:val="Header"/>
@@ -1418,7 +1526,7 @@
 </file>
 
 <file path=word/numbering.xml><?xml version="1.0" encoding="utf-8"?>
-<w:numbering xmlns:wpc="http://schemas.microsoft.com/office/word/2010/wordprocessingCanvas" xmlns:cx="http://schemas.microsoft.com/office/drawing/2014/chartex" xmlns:cx1="http://schemas.microsoft.com/office/drawing/2015/9/8/chartex" xmlns:mc="http://schemas.openxmlformats.org/markup-compatibility/2006" xmlns:o="urn:schemas-microsoft-com:office:office" xmlns:r="http://schemas.openxmlformats.org/officeDocument/2006/relationships" xmlns:m="http://schemas.openxmlformats.org/officeDocument/2006/math" xmlns:v="urn:schemas-microsoft-com:vml" xmlns:wp14="http://schemas.microsoft.com/office/word/2010/wordprocessingDrawing" xmlns:wp="http://schemas.openxmlformats.org/drawingml/2006/wordprocessingDrawing" xmlns:w10="urn:schemas-microsoft-com:office:word" xmlns:w="http://schemas.openxmlformats.org/wordprocessingml/2006/main" xmlns:w14="http://schemas.microsoft.com/office/word/2010/wordml" xmlns:w15="http://schemas.microsoft.com/office/word/2012/wordml" xmlns:w16se="http://schemas.microsoft.com/office/word/2015/wordml/symex" xmlns:wpg="http://schemas.microsoft.com/office/word/2010/wordprocessingGroup" xmlns:wpi="http://schemas.microsoft.com/office/word/2010/wordprocessingInk" xmlns:wne="http://schemas.microsoft.com/office/word/2006/wordml" xmlns:wps="http://schemas.microsoft.com/office/word/2010/wordprocessingShape" mc:Ignorable="w14 w15 w16se wp14">
+<w:numbering xmlns:wpc="http://schemas.microsoft.com/office/word/2010/wordprocessingCanvas" xmlns:cx="http://schemas.microsoft.com/office/drawing/2014/chartex" xmlns:cx1="http://schemas.microsoft.com/office/drawing/2015/9/8/chartex" xmlns:cx2="http://schemas.microsoft.com/office/drawing/2015/10/21/chartex" xmlns:cx3="http://schemas.microsoft.com/office/drawing/2016/5/9/chartex" xmlns:cx4="http://schemas.microsoft.com/office/drawing/2016/5/10/chartex" xmlns:cx5="http://schemas.microsoft.com/office/drawing/2016/5/11/chartex" xmlns:cx6="http://schemas.microsoft.com/office/drawing/2016/5/12/chartex" xmlns:cx7="http://schemas.microsoft.com/office/drawing/2016/5/13/chartex" xmlns:cx8="http://schemas.microsoft.com/office/drawing/2016/5/14/chartex" xmlns:mc="http://schemas.openxmlformats.org/markup-compatibility/2006" xmlns:aink="http://schemas.microsoft.com/office/drawing/2016/ink" xmlns:am3d="http://schemas.microsoft.com/office/drawing/2017/model3d" xmlns:o="urn:schemas-microsoft-com:office:office" xmlns:oel="http://schemas.microsoft.com/office/2019/extlst" xmlns:r="http://schemas.openxmlformats.org/officeDocument/2006/relationships" xmlns:m="http://schemas.openxmlformats.org/officeDocument/2006/math" xmlns:v="urn:schemas-microsoft-com:vml" xmlns:wp14="http://schemas.microsoft.com/office/word/2010/wordprocessingDrawing" xmlns:wp="http://schemas.openxmlformats.org/drawingml/2006/wordprocessingDrawing" xmlns:w10="urn:schemas-microsoft-com:office:word" xmlns:w="http://schemas.openxmlformats.org/wordprocessingml/2006/main" xmlns:w14="http://schemas.microsoft.com/office/word/2010/wordml" xmlns:w15="http://schemas.microsoft.com/office/word/2012/wordml" xmlns:w16cex="http://schemas.microsoft.com/office/word/2018/wordml/cex" xmlns:w16cid="http://schemas.microsoft.com/office/word/2016/wordml/cid" xmlns:w16="http://schemas.microsoft.com/office/word/2018/wordml" xmlns:w16sdtdh="http://schemas.microsoft.com/office/word/2020/wordml/sdtdatahash" xmlns:w16se="http://schemas.microsoft.com/office/word/2015/wordml/symex" xmlns:wpg="http://schemas.microsoft.com/office/word/2010/wordprocessingGroup" xmlns:wpi="http://schemas.microsoft.com/office/word/2010/wordprocessingInk" xmlns:wne="http://schemas.microsoft.com/office/word/2006/wordml" xmlns:wps="http://schemas.microsoft.com/office/word/2010/wordprocessingShape" mc:Ignorable="w14 w15 w16se w16cid w16 w16cex w16sdtdh wp14">
   <w:abstractNum w:abstractNumId="0" w15:restartNumberingAfterBreak="0">
     <w:nsid w:val="054026E1"/>
     <w:multiLevelType w:val="hybridMultilevel"/>
@@ -1909,26 +2017,26 @@
       </w:rPr>
     </w:lvl>
   </w:abstractNum>
-  <w:num w:numId="1">
+  <w:num w:numId="1" w16cid:durableId="1325939795">
     <w:abstractNumId w:val="3"/>
   </w:num>
-  <w:num w:numId="2">
+  <w:num w:numId="2" w16cid:durableId="1233076868">
     <w:abstractNumId w:val="0"/>
   </w:num>
-  <w:num w:numId="3">
+  <w:num w:numId="3" w16cid:durableId="220099361">
     <w:abstractNumId w:val="1"/>
   </w:num>
-  <w:num w:numId="4">
+  <w:num w:numId="4" w16cid:durableId="1224635115">
     <w:abstractNumId w:val="4"/>
   </w:num>
-  <w:num w:numId="5">
+  <w:num w:numId="5" w16cid:durableId="778569320">
     <w:abstractNumId w:val="2"/>
   </w:num>
 </w:numbering>
 </file>
 
 <file path=word/styles.xml><?xml version="1.0" encoding="utf-8"?>
-<w:styles xmlns:mc="http://schemas.openxmlformats.org/markup-compatibility/2006" xmlns:r="http://schemas.openxmlformats.org/officeDocument/2006/relationships" xmlns:w="http://schemas.openxmlformats.org/wordprocessingml/2006/main" xmlns:w14="http://schemas.microsoft.com/office/word/2010/wordml" xmlns:w15="http://schemas.microsoft.com/office/word/2012/wordml" xmlns:w16se="http://schemas.microsoft.com/office/word/2015/wordml/symex" mc:Ignorable="w14 w15 w16se">
+<w:styles xmlns:mc="http://schemas.openxmlformats.org/markup-compatibility/2006" xmlns:r="http://schemas.openxmlformats.org/officeDocument/2006/relationships" xmlns:w="http://schemas.openxmlformats.org/wordprocessingml/2006/main" xmlns:w14="http://schemas.microsoft.com/office/word/2010/wordml" xmlns:w15="http://schemas.microsoft.com/office/word/2012/wordml" xmlns:w16cex="http://schemas.microsoft.com/office/word/2018/wordml/cex" xmlns:w16cid="http://schemas.microsoft.com/office/word/2016/wordml/cid" xmlns:w16="http://schemas.microsoft.com/office/word/2018/wordml" xmlns:w16sdtdh="http://schemas.microsoft.com/office/word/2020/wordml/sdtdatahash" xmlns:w16se="http://schemas.microsoft.com/office/word/2015/wordml/symex" mc:Ignorable="w14 w15 w16se w16cid w16 w16cex w16sdtdh">
   <w:docDefaults>
     <w:rPrDefault>
       <w:rPr>
@@ -1944,7 +2052,7 @@
       </w:pPr>
     </w:pPrDefault>
   </w:docDefaults>
-  <w:latentStyles w:defLockedState="0" w:defUIPriority="99" w:defSemiHidden="0" w:defUnhideWhenUsed="0" w:defQFormat="0" w:count="371">
+  <w:latentStyles w:defLockedState="0" w:defUIPriority="99" w:defSemiHidden="0" w:defUnhideWhenUsed="0" w:defQFormat="0" w:count="376">
     <w:lsdException w:name="Normal" w:uiPriority="0" w:qFormat="1"/>
     <w:lsdException w:name="heading 1" w:uiPriority="9" w:qFormat="1"/>
     <w:lsdException w:name="heading 2" w:semiHidden="1" w:uiPriority="9" w:unhideWhenUsed="1" w:qFormat="1"/>
@@ -2050,7 +2158,6 @@
     <w:lsdException w:name="HTML Sample" w:semiHidden="1" w:unhideWhenUsed="1"/>
     <w:lsdException w:name="HTML Typewriter" w:semiHidden="1" w:unhideWhenUsed="1"/>
     <w:lsdException w:name="HTML Variable" w:semiHidden="1" w:unhideWhenUsed="1"/>
-    <w:lsdException w:name="Normal Table" w:semiHidden="1" w:unhideWhenUsed="1"/>
     <w:lsdException w:name="annotation subject" w:semiHidden="1" w:unhideWhenUsed="1"/>
     <w:lsdException w:name="No List" w:semiHidden="1" w:unhideWhenUsed="1"/>
     <w:lsdException w:name="Outline List 1" w:semiHidden="1" w:unhideWhenUsed="1"/>
@@ -2093,11 +2200,8 @@
     <w:lsdException w:name="Table Contemporary" w:semiHidden="1" w:unhideWhenUsed="1"/>
     <w:lsdException w:name="Table Elegant" w:semiHidden="1" w:unhideWhenUsed="1"/>
     <w:lsdException w:name="Table Professional" w:semiHidden="1" w:unhideWhenUsed="1"/>
-    <w:lsdException w:name="Table Subtle 1" w:semiHidden="1" w:unhideWhenUsed="1"/>
     <w:lsdException w:name="Table Subtle 2" w:semiHidden="1" w:unhideWhenUsed="1"/>
     <w:lsdException w:name="Table Web 1" w:semiHidden="1" w:unhideWhenUsed="1"/>
-    <w:lsdException w:name="Table Web 2" w:semiHidden="1" w:unhideWhenUsed="1"/>
-    <w:lsdException w:name="Table Web 3" w:semiHidden="1" w:unhideWhenUsed="1"/>
     <w:lsdException w:name="Balloon Text" w:semiHidden="1" w:unhideWhenUsed="1"/>
     <w:lsdException w:name="Table Grid" w:uiPriority="39"/>
     <w:lsdException w:name="Table Theme" w:semiHidden="1" w:unhideWhenUsed="1"/>
@@ -2316,6 +2420,11 @@
     <w:lsdException w:name="List Table 5 Dark Accent 6" w:uiPriority="50"/>
     <w:lsdException w:name="List Table 6 Colorful Accent 6" w:uiPriority="51"/>
     <w:lsdException w:name="List Table 7 Colorful Accent 6" w:uiPriority="52"/>
+    <w:lsdException w:name="Mention" w:semiHidden="1" w:unhideWhenUsed="1"/>
+    <w:lsdException w:name="Smart Hyperlink" w:semiHidden="1" w:unhideWhenUsed="1"/>
+    <w:lsdException w:name="Hashtag" w:semiHidden="1" w:unhideWhenUsed="1"/>
+    <w:lsdException w:name="Unresolved Mention" w:semiHidden="1" w:unhideWhenUsed="1"/>
+    <w:lsdException w:name="Smart Link" w:semiHidden="1" w:unhideWhenUsed="1"/>
   </w:latentStyles>
   <w:style w:type="paragraph" w:default="1" w:styleId="Normal">
     <w:name w:val="Normal"/>
@@ -2367,7 +2476,6 @@
   <w:style w:type="character" w:default="1" w:styleId="DefaultParagraphFont">
     <w:name w:val="Default Paragraph Font"/>
     <w:uiPriority w:val="1"/>
-    <w:semiHidden/>
     <w:unhideWhenUsed/>
   </w:style>
   <w:style w:type="table" w:default="1" w:styleId="TableNormal">
@@ -2851,15 +2959,16 @@
 </file>
 
 <file path=customXml/item1.xml><?xml version="1.0" encoding="utf-8"?>
-<?mso-contentType ?>
-<FormTemplates xmlns="http://schemas.microsoft.com/sharepoint/v3/contenttype/forms">
-  <Display>DocumentLibraryForm</Display>
-  <Edit>DocumentLibraryForm</Edit>
-  <New>DocumentLibraryForm</New>
-</FormTemplates>
+<b:Sources xmlns:b="http://schemas.openxmlformats.org/officeDocument/2006/bibliography" xmlns="http://schemas.openxmlformats.org/officeDocument/2006/bibliography" SelectedStyle="\APASixthEditionOfficeOnline.xsl" StyleName="APA" Version="6"/>
 </file>
 
 <file path=customXml/item2.xml><?xml version="1.0" encoding="utf-8"?>
+<p:properties xmlns:p="http://schemas.microsoft.com/office/2006/metadata/properties" xmlns:xsi="http://www.w3.org/2001/XMLSchema-instance" xmlns:pc="http://schemas.microsoft.com/office/infopath/2007/PartnerControls">
+  <documentManagement/>
+</p:properties>
+</file>
+
+<file path=customXml/item3.xml><?xml version="1.0" encoding="utf-8"?>
 <ct:contentTypeSchema xmlns:ct="http://schemas.microsoft.com/office/2006/metadata/contentType" xmlns:ma="http://schemas.microsoft.com/office/2006/metadata/properties/metaAttributes" ct:_="" ma:_="" ma:contentTypeName="Document" ma:contentTypeID="0x010100435BB596920D1C4EBC6AC132675FBFA1" ma:contentTypeVersion="2" ma:contentTypeDescription="Create a new document." ma:contentTypeScope="" ma:versionID="c3f52f75b81e3052604e7d97d333422e">
   <xsd:schema xmlns:xsd="http://www.w3.org/2001/XMLSchema" xmlns:xs="http://www.w3.org/2001/XMLSchema" xmlns:p="http://schemas.microsoft.com/office/2006/metadata/properties" xmlns:ns2="dec2726e-c4de-460a-a268-e1c8de2f86ad" targetNamespace="http://schemas.microsoft.com/office/2006/metadata/properties" ma:root="true" ma:fieldsID="c004c2466443376ddf9fb16bc399711e" ns2:_="">
     <xsd:import namespace="dec2726e-c4de-460a-a268-e1c8de2f86ad"/>
@@ -2991,25 +3100,33 @@
 </ct:contentTypeSchema>
 </file>
 
-<file path=customXml/item3.xml><?xml version="1.0" encoding="utf-8"?>
-<p:properties xmlns:p="http://schemas.microsoft.com/office/2006/metadata/properties" xmlns:xsi="http://www.w3.org/2001/XMLSchema-instance" xmlns:pc="http://schemas.microsoft.com/office/infopath/2007/PartnerControls">
-  <documentManagement/>
-</p:properties>
-</file>
-
 <file path=customXml/item4.xml><?xml version="1.0" encoding="utf-8"?>
-<b:Sources xmlns:b="http://schemas.openxmlformats.org/officeDocument/2006/bibliography" xmlns="http://schemas.openxmlformats.org/officeDocument/2006/bibliography" SelectedStyle="\APASixthEditionOfficeOnline.xsl" StyleName="APA" Version="6"/>
+<?mso-contentType ?>
+<FormTemplates xmlns="http://schemas.microsoft.com/sharepoint/v3/contenttype/forms">
+  <Display>DocumentLibraryForm</Display>
+  <Edit>DocumentLibraryForm</Edit>
+  <New>DocumentLibraryForm</New>
+</FormTemplates>
 </file>
 
 <file path=customXml/itemProps1.xml><?xml version="1.0" encoding="utf-8"?>
-<ds:datastoreItem xmlns:ds="http://schemas.openxmlformats.org/officeDocument/2006/customXml" ds:itemID="{21E4A954-DE50-4AD7-819D-6661879D1ECC}">
+<ds:datastoreItem xmlns:ds="http://schemas.openxmlformats.org/officeDocument/2006/customXml" ds:itemID="{6E4D2ED8-82C7-4E2B-841B-EF4049B98EBD}">
   <ds:schemaRefs>
-    <ds:schemaRef ds:uri="http://schemas.microsoft.com/sharepoint/v3/contenttype/forms"/>
+    <ds:schemaRef ds:uri="http://schemas.openxmlformats.org/officeDocument/2006/bibliography"/>
   </ds:schemaRefs>
 </ds:datastoreItem>
 </file>
 
 <file path=customXml/itemProps2.xml><?xml version="1.0" encoding="utf-8"?>
+<ds:datastoreItem xmlns:ds="http://schemas.openxmlformats.org/officeDocument/2006/customXml" ds:itemID="{AEA41EC6-57B8-4281-BB4A-6E672DA6230A}">
+  <ds:schemaRefs>
+    <ds:schemaRef ds:uri="http://schemas.microsoft.com/office/2006/metadata/properties"/>
+    <ds:schemaRef ds:uri="http://schemas.microsoft.com/office/infopath/2007/PartnerControls"/>
+  </ds:schemaRefs>
+</ds:datastoreItem>
+</file>
+
+<file path=customXml/itemProps3.xml><?xml version="1.0" encoding="utf-8"?>
 <ds:datastoreItem xmlns:ds="http://schemas.openxmlformats.org/officeDocument/2006/customXml" ds:itemID="{34134FB2-9199-4ECB-B09E-B4449DAB08D3}">
   <ds:schemaRefs>
     <ds:schemaRef ds:uri="http://schemas.microsoft.com/office/2006/metadata/contentType"/>
@@ -3027,26 +3144,10 @@
 </ds:datastoreItem>
 </file>
 
-<file path=customXml/itemProps3.xml><?xml version="1.0" encoding="utf-8"?>
-<ds:datastoreItem xmlns:ds="http://schemas.openxmlformats.org/officeDocument/2006/customXml" ds:itemID="{AEA41EC6-57B8-4281-BB4A-6E672DA6230A}">
+<file path=customXml/itemProps4.xml><?xml version="1.0" encoding="utf-8"?>
+<ds:datastoreItem xmlns:ds="http://schemas.openxmlformats.org/officeDocument/2006/customXml" ds:itemID="{21E4A954-DE50-4AD7-819D-6661879D1ECC}">
   <ds:schemaRefs>
-    <ds:schemaRef ds:uri="http://purl.org/dc/dcmitype/"/>
-    <ds:schemaRef ds:uri="http://schemas.microsoft.com/office/infopath/2007/PartnerControls"/>
-    <ds:schemaRef ds:uri="http://purl.org/dc/elements/1.1/"/>
-    <ds:schemaRef ds:uri="http://schemas.microsoft.com/office/2006/metadata/properties"/>
-    <ds:schemaRef ds:uri="http://schemas.microsoft.com/office/2006/documentManagement/types"/>
-    <ds:schemaRef ds:uri="http://purl.org/dc/terms/"/>
-    <ds:schemaRef ds:uri="http://schemas.openxmlformats.org/package/2006/metadata/core-properties"/>
-    <ds:schemaRef ds:uri="dec2726e-c4de-460a-a268-e1c8de2f86ad"/>
-    <ds:schemaRef ds:uri="http://www.w3.org/XML/1998/namespace"/>
-  </ds:schemaRefs>
-</ds:datastoreItem>
-</file>
-
-<file path=customXml/itemProps4.xml><?xml version="1.0" encoding="utf-8"?>
-<ds:datastoreItem xmlns:ds="http://schemas.openxmlformats.org/officeDocument/2006/customXml" ds:itemID="{6E4D2ED8-82C7-4E2B-841B-EF4049B98EBD}">
-  <ds:schemaRefs>
-    <ds:schemaRef ds:uri="http://schemas.openxmlformats.org/officeDocument/2006/bibliography"/>
+    <ds:schemaRef ds:uri="http://schemas.microsoft.com/sharepoint/v3/contenttype/forms"/>
   </ds:schemaRefs>
 </ds:datastoreItem>
 </file>
</xml_diff>

<commit_message>
Created PDF tutorial sheet
Saved Word document in PDF format and added to repository.
</commit_message>
<xml_diff>
--- a/2_Alarm/Arduino 2 - Alarm.docx
+++ b/2_Alarm/Arduino 2 - Alarm.docx
@@ -377,7 +377,23 @@
           <w:rFonts w:cstheme="minorHAnsi"/>
           <w:i/>
         </w:rPr>
-        <w:t xml:space="preserve">**Don’t forget the negative and positive </w:t>
+        <w:t>**</w:t>
+      </w:r>
+      <w:proofErr w:type="gramStart"/>
+      <w:r>
+        <w:rPr>
+          <w:rFonts w:cstheme="minorHAnsi"/>
+          <w:i/>
+        </w:rPr>
+        <w:t>Don’t</w:t>
+      </w:r>
+      <w:proofErr w:type="gramEnd"/>
+      <w:r>
+        <w:rPr>
+          <w:rFonts w:cstheme="minorHAnsi"/>
+          <w:i/>
+        </w:rPr>
+        <w:t xml:space="preserve"> forget the negative and positive </w:t>
       </w:r>
       <w:r>
         <w:rPr>
@@ -479,27 +495,14 @@
       <w:r>
         <w:t xml:space="preserve">Figure </w:t>
       </w:r>
-      <w:r>
-        <w:fldChar w:fldCharType="begin"/>
-      </w:r>
-      <w:r>
-        <w:instrText xml:space="preserve"> SEQ Figure \* ARABIC </w:instrText>
-      </w:r>
-      <w:r>
-        <w:fldChar w:fldCharType="separate"/>
-      </w:r>
-      <w:r>
-        <w:rPr>
-          <w:noProof/>
-        </w:rPr>
-        <w:t>2</w:t>
-      </w:r>
-      <w:r>
-        <w:rPr>
-          <w:noProof/>
-        </w:rPr>
-        <w:fldChar w:fldCharType="end"/>
-      </w:r>
+      <w:fldSimple w:instr=" SEQ Figure \* ARABIC ">
+        <w:r>
+          <w:rPr>
+            <w:noProof/>
+          </w:rPr>
+          <w:t>2</w:t>
+        </w:r>
+      </w:fldSimple>
       <w:r>
         <w:t>: Light Emitting Diode</w:t>
       </w:r>
@@ -818,27 +821,14 @@
       <w:r>
         <w:t xml:space="preserve">Figure </w:t>
       </w:r>
-      <w:r>
-        <w:fldChar w:fldCharType="begin"/>
-      </w:r>
-      <w:r>
-        <w:instrText xml:space="preserve"> SEQ Figure \* ARABIC </w:instrText>
-      </w:r>
-      <w:r>
-        <w:fldChar w:fldCharType="separate"/>
-      </w:r>
-      <w:r>
-        <w:rPr>
-          <w:noProof/>
-        </w:rPr>
-        <w:t>3</w:t>
-      </w:r>
-      <w:r>
-        <w:rPr>
-          <w:noProof/>
-        </w:rPr>
-        <w:fldChar w:fldCharType="end"/>
-      </w:r>
+      <w:fldSimple w:instr=" SEQ Figure \* ARABIC ">
+        <w:r>
+          <w:rPr>
+            <w:noProof/>
+          </w:rPr>
+          <w:t>3</w:t>
+        </w:r>
+      </w:fldSimple>
       <w:r>
         <w:t>: Alarm Circuit Task 1</w:t>
       </w:r>
@@ -1053,52 +1043,79 @@
         </w:rPr>
         <w:t xml:space="preserve">Put </w:t>
       </w:r>
+      <w:proofErr w:type="spellStart"/>
       <w:r>
         <w:rPr>
           <w:rFonts w:ascii="Courier New" w:hAnsi="Courier New" w:cs="Courier New"/>
           <w:iCs/>
         </w:rPr>
-        <w:t>Serial.begin(9600);</w:t>
-      </w:r>
-      <w:r>
-        <w:rPr>
-          <w:iCs/>
-        </w:rPr>
-        <w:t xml:space="preserve"> in </w:t>
-      </w:r>
+        <w:t>Serial.begin</w:t>
+      </w:r>
+      <w:proofErr w:type="spellEnd"/>
       <w:r>
         <w:rPr>
           <w:rFonts w:ascii="Courier New" w:hAnsi="Courier New" w:cs="Courier New"/>
           <w:iCs/>
         </w:rPr>
-        <w:t xml:space="preserve">void </w:t>
+        <w:t>(9600);</w:t>
+      </w:r>
+      <w:r>
+        <w:rPr>
+          <w:iCs/>
+        </w:rPr>
+        <w:t xml:space="preserve"> in </w:t>
       </w:r>
       <w:r>
         <w:rPr>
           <w:rFonts w:ascii="Courier New" w:hAnsi="Courier New" w:cs="Courier New"/>
           <w:iCs/>
         </w:rPr>
-        <w:t>setup()</w:t>
-      </w:r>
+        <w:t xml:space="preserve">void </w:t>
+      </w:r>
+      <w:proofErr w:type="gramStart"/>
       <w:r>
         <w:rPr>
           <w:rFonts w:ascii="Courier New" w:hAnsi="Courier New" w:cs="Courier New"/>
           <w:iCs/>
         </w:rPr>
-        <w:t>{…}</w:t>
-      </w:r>
-      <w:r>
-        <w:rPr>
-          <w:iCs/>
-        </w:rPr>
-        <w:t xml:space="preserve"> and then </w:t>
-      </w:r>
+        <w:t>setup(</w:t>
+      </w:r>
+      <w:proofErr w:type="gramEnd"/>
       <w:r>
         <w:rPr>
           <w:rFonts w:ascii="Courier New" w:hAnsi="Courier New" w:cs="Courier New"/>
           <w:iCs/>
         </w:rPr>
-        <w:t>Serial.println("ERROR!");</w:t>
+        <w:t>)</w:t>
+      </w:r>
+      <w:r>
+        <w:rPr>
+          <w:rFonts w:ascii="Courier New" w:hAnsi="Courier New" w:cs="Courier New"/>
+          <w:iCs/>
+        </w:rPr>
+        <w:t>{…}</w:t>
+      </w:r>
+      <w:r>
+        <w:rPr>
+          <w:iCs/>
+        </w:rPr>
+        <w:t xml:space="preserve"> and then </w:t>
+      </w:r>
+      <w:proofErr w:type="spellStart"/>
+      <w:r>
+        <w:rPr>
+          <w:rFonts w:ascii="Courier New" w:hAnsi="Courier New" w:cs="Courier New"/>
+          <w:iCs/>
+        </w:rPr>
+        <w:t>Serial.println</w:t>
+      </w:r>
+      <w:proofErr w:type="spellEnd"/>
+      <w:r>
+        <w:rPr>
+          <w:rFonts w:ascii="Courier New" w:hAnsi="Courier New" w:cs="Courier New"/>
+          <w:iCs/>
+        </w:rPr>
+        <w:t>("ERROR!");</w:t>
       </w:r>
       <w:r>
         <w:rPr>
@@ -1262,27 +1279,14 @@
       <w:r>
         <w:t xml:space="preserve">Figure </w:t>
       </w:r>
-      <w:r>
-        <w:fldChar w:fldCharType="begin"/>
-      </w:r>
-      <w:r>
-        <w:instrText xml:space="preserve"> SEQ Figure \* ARABIC </w:instrText>
-      </w:r>
-      <w:r>
-        <w:fldChar w:fldCharType="separate"/>
-      </w:r>
-      <w:r>
-        <w:rPr>
-          <w:noProof/>
-        </w:rPr>
-        <w:t>5</w:t>
-      </w:r>
-      <w:r>
-        <w:rPr>
-          <w:noProof/>
-        </w:rPr>
-        <w:fldChar w:fldCharType="end"/>
-      </w:r>
+      <w:fldSimple w:instr=" SEQ Figure \* ARABIC ">
+        <w:r>
+          <w:rPr>
+            <w:noProof/>
+          </w:rPr>
+          <w:t>5</w:t>
+        </w:r>
+      </w:fldSimple>
       <w:r>
         <w:t>: Serial Monitor</w:t>
       </w:r>
@@ -1355,27 +1359,14 @@
       <w:r>
         <w:t xml:space="preserve">Figure </w:t>
       </w:r>
-      <w:r>
-        <w:fldChar w:fldCharType="begin"/>
-      </w:r>
-      <w:r>
-        <w:instrText xml:space="preserve"> SEQ Figure \* ARABIC </w:instrText>
-      </w:r>
-      <w:r>
-        <w:fldChar w:fldCharType="separate"/>
-      </w:r>
-      <w:r>
-        <w:rPr>
-          <w:noProof/>
-        </w:rPr>
-        <w:t>6</w:t>
-      </w:r>
-      <w:r>
-        <w:rPr>
-          <w:noProof/>
-        </w:rPr>
-        <w:fldChar w:fldCharType="end"/>
-      </w:r>
+      <w:fldSimple w:instr=" SEQ Figure \* ARABIC ">
+        <w:r>
+          <w:rPr>
+            <w:noProof/>
+          </w:rPr>
+          <w:t>6</w:t>
+        </w:r>
+      </w:fldSimple>
       <w:r>
         <w:t>: Alarm Circuit Task 2</w:t>
       </w:r>
@@ -2158,6 +2149,7 @@
     <w:lsdException w:name="HTML Sample" w:semiHidden="1" w:unhideWhenUsed="1"/>
     <w:lsdException w:name="HTML Typewriter" w:semiHidden="1" w:unhideWhenUsed="1"/>
     <w:lsdException w:name="HTML Variable" w:semiHidden="1" w:unhideWhenUsed="1"/>
+    <w:lsdException w:name="Normal Table" w:semiHidden="1" w:unhideWhenUsed="1"/>
     <w:lsdException w:name="annotation subject" w:semiHidden="1" w:unhideWhenUsed="1"/>
     <w:lsdException w:name="No List" w:semiHidden="1" w:unhideWhenUsed="1"/>
     <w:lsdException w:name="Outline List 1" w:semiHidden="1" w:unhideWhenUsed="1"/>
@@ -2200,8 +2192,11 @@
     <w:lsdException w:name="Table Contemporary" w:semiHidden="1" w:unhideWhenUsed="1"/>
     <w:lsdException w:name="Table Elegant" w:semiHidden="1" w:unhideWhenUsed="1"/>
     <w:lsdException w:name="Table Professional" w:semiHidden="1" w:unhideWhenUsed="1"/>
+    <w:lsdException w:name="Table Subtle 1" w:semiHidden="1" w:unhideWhenUsed="1"/>
     <w:lsdException w:name="Table Subtle 2" w:semiHidden="1" w:unhideWhenUsed="1"/>
     <w:lsdException w:name="Table Web 1" w:semiHidden="1" w:unhideWhenUsed="1"/>
+    <w:lsdException w:name="Table Web 2" w:semiHidden="1" w:unhideWhenUsed="1"/>
+    <w:lsdException w:name="Table Web 3" w:semiHidden="1" w:unhideWhenUsed="1"/>
     <w:lsdException w:name="Balloon Text" w:semiHidden="1" w:unhideWhenUsed="1"/>
     <w:lsdException w:name="Table Grid" w:uiPriority="39"/>
     <w:lsdException w:name="Table Theme" w:semiHidden="1" w:unhideWhenUsed="1"/>
@@ -2476,6 +2471,7 @@
   <w:style w:type="character" w:default="1" w:styleId="DefaultParagraphFont">
     <w:name w:val="Default Paragraph Font"/>
     <w:uiPriority w:val="1"/>
+    <w:semiHidden/>
     <w:unhideWhenUsed/>
   </w:style>
   <w:style w:type="table" w:default="1" w:styleId="TableNormal">
@@ -2959,16 +2955,15 @@
 </file>
 
 <file path=customXml/item1.xml><?xml version="1.0" encoding="utf-8"?>
-<b:Sources xmlns:b="http://schemas.openxmlformats.org/officeDocument/2006/bibliography" xmlns="http://schemas.openxmlformats.org/officeDocument/2006/bibliography" SelectedStyle="\APASixthEditionOfficeOnline.xsl" StyleName="APA" Version="6"/>
+<?mso-contentType ?>
+<FormTemplates xmlns="http://schemas.microsoft.com/sharepoint/v3/contenttype/forms">
+  <Display>DocumentLibraryForm</Display>
+  <Edit>DocumentLibraryForm</Edit>
+  <New>DocumentLibraryForm</New>
+</FormTemplates>
 </file>
 
 <file path=customXml/item2.xml><?xml version="1.0" encoding="utf-8"?>
-<p:properties xmlns:p="http://schemas.microsoft.com/office/2006/metadata/properties" xmlns:xsi="http://www.w3.org/2001/XMLSchema-instance" xmlns:pc="http://schemas.microsoft.com/office/infopath/2007/PartnerControls">
-  <documentManagement/>
-</p:properties>
-</file>
-
-<file path=customXml/item3.xml><?xml version="1.0" encoding="utf-8"?>
 <ct:contentTypeSchema xmlns:ct="http://schemas.microsoft.com/office/2006/metadata/contentType" xmlns:ma="http://schemas.microsoft.com/office/2006/metadata/properties/metaAttributes" ct:_="" ma:_="" ma:contentTypeName="Document" ma:contentTypeID="0x010100435BB596920D1C4EBC6AC132675FBFA1" ma:contentTypeVersion="2" ma:contentTypeDescription="Create a new document." ma:contentTypeScope="" ma:versionID="c3f52f75b81e3052604e7d97d333422e">
   <xsd:schema xmlns:xsd="http://www.w3.org/2001/XMLSchema" xmlns:xs="http://www.w3.org/2001/XMLSchema" xmlns:p="http://schemas.microsoft.com/office/2006/metadata/properties" xmlns:ns2="dec2726e-c4de-460a-a268-e1c8de2f86ad" targetNamespace="http://schemas.microsoft.com/office/2006/metadata/properties" ma:root="true" ma:fieldsID="c004c2466443376ddf9fb16bc399711e" ns2:_="">
     <xsd:import namespace="dec2726e-c4de-460a-a268-e1c8de2f86ad"/>
@@ -3100,33 +3095,25 @@
 </ct:contentTypeSchema>
 </file>
 
+<file path=customXml/item3.xml><?xml version="1.0" encoding="utf-8"?>
+<p:properties xmlns:p="http://schemas.microsoft.com/office/2006/metadata/properties" xmlns:xsi="http://www.w3.org/2001/XMLSchema-instance" xmlns:pc="http://schemas.microsoft.com/office/infopath/2007/PartnerControls">
+  <documentManagement/>
+</p:properties>
+</file>
+
 <file path=customXml/item4.xml><?xml version="1.0" encoding="utf-8"?>
-<?mso-contentType ?>
-<FormTemplates xmlns="http://schemas.microsoft.com/sharepoint/v3/contenttype/forms">
-  <Display>DocumentLibraryForm</Display>
-  <Edit>DocumentLibraryForm</Edit>
-  <New>DocumentLibraryForm</New>
-</FormTemplates>
+<b:Sources xmlns:b="http://schemas.openxmlformats.org/officeDocument/2006/bibliography" xmlns="http://schemas.openxmlformats.org/officeDocument/2006/bibliography" SelectedStyle="\APASixthEditionOfficeOnline.xsl" StyleName="APA" Version="6"/>
 </file>
 
 <file path=customXml/itemProps1.xml><?xml version="1.0" encoding="utf-8"?>
-<ds:datastoreItem xmlns:ds="http://schemas.openxmlformats.org/officeDocument/2006/customXml" ds:itemID="{6E4D2ED8-82C7-4E2B-841B-EF4049B98EBD}">
+<ds:datastoreItem xmlns:ds="http://schemas.openxmlformats.org/officeDocument/2006/customXml" ds:itemID="{21E4A954-DE50-4AD7-819D-6661879D1ECC}">
   <ds:schemaRefs>
-    <ds:schemaRef ds:uri="http://schemas.openxmlformats.org/officeDocument/2006/bibliography"/>
+    <ds:schemaRef ds:uri="http://schemas.microsoft.com/sharepoint/v3/contenttype/forms"/>
   </ds:schemaRefs>
 </ds:datastoreItem>
 </file>
 
 <file path=customXml/itemProps2.xml><?xml version="1.0" encoding="utf-8"?>
-<ds:datastoreItem xmlns:ds="http://schemas.openxmlformats.org/officeDocument/2006/customXml" ds:itemID="{AEA41EC6-57B8-4281-BB4A-6E672DA6230A}">
-  <ds:schemaRefs>
-    <ds:schemaRef ds:uri="http://schemas.microsoft.com/office/2006/metadata/properties"/>
-    <ds:schemaRef ds:uri="http://schemas.microsoft.com/office/infopath/2007/PartnerControls"/>
-  </ds:schemaRefs>
-</ds:datastoreItem>
-</file>
-
-<file path=customXml/itemProps3.xml><?xml version="1.0" encoding="utf-8"?>
 <ds:datastoreItem xmlns:ds="http://schemas.openxmlformats.org/officeDocument/2006/customXml" ds:itemID="{34134FB2-9199-4ECB-B09E-B4449DAB08D3}">
   <ds:schemaRefs>
     <ds:schemaRef ds:uri="http://schemas.microsoft.com/office/2006/metadata/contentType"/>
@@ -3144,10 +3131,19 @@
 </ds:datastoreItem>
 </file>
 
+<file path=customXml/itemProps3.xml><?xml version="1.0" encoding="utf-8"?>
+<ds:datastoreItem xmlns:ds="http://schemas.openxmlformats.org/officeDocument/2006/customXml" ds:itemID="{AEA41EC6-57B8-4281-BB4A-6E672DA6230A}">
+  <ds:schemaRefs>
+    <ds:schemaRef ds:uri="http://schemas.microsoft.com/office/2006/metadata/properties"/>
+    <ds:schemaRef ds:uri="http://schemas.microsoft.com/office/infopath/2007/PartnerControls"/>
+  </ds:schemaRefs>
+</ds:datastoreItem>
+</file>
+
 <file path=customXml/itemProps4.xml><?xml version="1.0" encoding="utf-8"?>
-<ds:datastoreItem xmlns:ds="http://schemas.openxmlformats.org/officeDocument/2006/customXml" ds:itemID="{21E4A954-DE50-4AD7-819D-6661879D1ECC}">
+<ds:datastoreItem xmlns:ds="http://schemas.openxmlformats.org/officeDocument/2006/customXml" ds:itemID="{6E4D2ED8-82C7-4E2B-841B-EF4049B98EBD}">
   <ds:schemaRefs>
-    <ds:schemaRef ds:uri="http://schemas.microsoft.com/sharepoint/v3/contenttype/forms"/>
+    <ds:schemaRef ds:uri="http://schemas.openxmlformats.org/officeDocument/2006/bibliography"/>
   </ds:schemaRefs>
 </ds:datastoreItem>
 </file>
</xml_diff>